<commit_message>
New images + screenshot
</commit_message>
<xml_diff>
--- a/Events.docx
+++ b/Events.docx
@@ -16,6 +16,10 @@
         <w:gridCol w:w="709"/>
       </w:tblGrid>
       <w:tr>
+        <w:trPr>
+          <w:gridAfter w:val="4"/>
+          <w:wAfter w:w="3686" w:type="dxa"/>
+        </w:trPr>
         <w:tc>
           <w:tcPr>
             <w:tcW w:w="2405" w:type="dxa"/>
@@ -36,30 +40,6 @@
             </w:r>
           </w:p>
         </w:tc>
-        <w:tc>
-          <w:tcPr>
-            <w:tcW w:w="992" w:type="dxa"/>
-          </w:tcPr>
-          <w:p/>
-        </w:tc>
-        <w:tc>
-          <w:tcPr>
-            <w:tcW w:w="993" w:type="dxa"/>
-          </w:tcPr>
-          <w:p/>
-        </w:tc>
-        <w:tc>
-          <w:tcPr>
-            <w:tcW w:w="992" w:type="dxa"/>
-          </w:tcPr>
-          <w:p/>
-        </w:tc>
-        <w:tc>
-          <w:tcPr>
-            <w:tcW w:w="709" w:type="dxa"/>
-          </w:tcPr>
-          <w:p/>
-        </w:tc>
       </w:tr>
       <w:tr>
         <w:tc>
@@ -129,245 +109,248 @@
           <w:p/>
           <w:p/>
           <w:p>
+            <w:r>
+              <w:t>time</w:t>
+            </w:r>
+          </w:p>
+        </w:tc>
+      </w:tr>
+      <w:tr>
+        <w:tc>
+          <w:tcPr>
+            <w:tcW w:w="2405" w:type="dxa"/>
+          </w:tcPr>
+          <w:p>
+            <w:r>
+              <w:t>drag-start-playground</w:t>
+            </w:r>
+          </w:p>
+        </w:tc>
+        <w:tc>
+          <w:tcPr>
+            <w:tcW w:w="992" w:type="dxa"/>
+            <w:vMerge/>
+          </w:tcPr>
+          <w:p/>
+        </w:tc>
+        <w:tc>
+          <w:tcPr>
+            <w:tcW w:w="993" w:type="dxa"/>
+            <w:vMerge/>
+          </w:tcPr>
+          <w:p/>
+        </w:tc>
+        <w:tc>
+          <w:tcPr>
+            <w:tcW w:w="992" w:type="dxa"/>
+            <w:vMerge/>
+          </w:tcPr>
+          <w:p/>
+        </w:tc>
+        <w:tc>
+          <w:tcPr>
+            <w:tcW w:w="709" w:type="dxa"/>
+            <w:vMerge/>
+          </w:tcPr>
+          <w:p/>
+        </w:tc>
+      </w:tr>
+      <w:tr>
+        <w:tc>
+          <w:tcPr>
+            <w:tcW w:w="2405" w:type="dxa"/>
+          </w:tcPr>
+          <w:p>
+            <w:r>
+              <w:t>drag-start-</w:t>
+            </w:r>
+            <w:r>
+              <w:t>order</w:t>
+            </w:r>
+          </w:p>
+        </w:tc>
+        <w:tc>
+          <w:tcPr>
+            <w:tcW w:w="992" w:type="dxa"/>
+            <w:vMerge/>
+          </w:tcPr>
+          <w:p/>
+        </w:tc>
+        <w:tc>
+          <w:tcPr>
+            <w:tcW w:w="993" w:type="dxa"/>
+            <w:vMerge/>
+          </w:tcPr>
+          <w:p/>
+        </w:tc>
+        <w:tc>
+          <w:tcPr>
+            <w:tcW w:w="992" w:type="dxa"/>
+            <w:vMerge/>
+          </w:tcPr>
+          <w:p/>
+        </w:tc>
+        <w:tc>
+          <w:tcPr>
+            <w:tcW w:w="709" w:type="dxa"/>
+            <w:vMerge/>
+          </w:tcPr>
+          <w:p/>
+        </w:tc>
+      </w:tr>
+      <w:tr>
+        <w:tc>
+          <w:tcPr>
+            <w:tcW w:w="2405" w:type="dxa"/>
+          </w:tcPr>
+          <w:p>
+            <w:r>
+              <w:t>drag-</w:t>
+            </w:r>
+            <w:r>
+              <w:t>end</w:t>
+            </w:r>
+            <w:r>
+              <w:t>-playground</w:t>
+            </w:r>
+          </w:p>
+        </w:tc>
+        <w:tc>
+          <w:tcPr>
+            <w:tcW w:w="992" w:type="dxa"/>
+            <w:vMerge/>
+          </w:tcPr>
+          <w:p/>
+        </w:tc>
+        <w:tc>
+          <w:tcPr>
+            <w:tcW w:w="993" w:type="dxa"/>
+            <w:vMerge/>
+          </w:tcPr>
+          <w:p/>
+        </w:tc>
+        <w:tc>
+          <w:tcPr>
+            <w:tcW w:w="992" w:type="dxa"/>
+            <w:vMerge/>
+          </w:tcPr>
+          <w:p/>
+        </w:tc>
+        <w:tc>
+          <w:tcPr>
+            <w:tcW w:w="709" w:type="dxa"/>
+            <w:vMerge/>
+          </w:tcPr>
+          <w:p/>
+        </w:tc>
+      </w:tr>
+      <w:tr>
+        <w:tc>
+          <w:tcPr>
+            <w:tcW w:w="2405" w:type="dxa"/>
+          </w:tcPr>
+          <w:p>
+            <w:r>
+              <w:t>drag-</w:t>
+            </w:r>
+            <w:proofErr w:type="spellStart"/>
+            <w:r>
+              <w:t>end</w:t>
+            </w:r>
+            <w:proofErr w:type="spellEnd"/>
+            <w:r>
+              <w:t>-</w:t>
+            </w:r>
+            <w:r>
+              <w:t>order</w:t>
+            </w:r>
+          </w:p>
+        </w:tc>
+        <w:tc>
+          <w:tcPr>
+            <w:tcW w:w="992" w:type="dxa"/>
+            <w:vMerge/>
+          </w:tcPr>
+          <w:p/>
+        </w:tc>
+        <w:tc>
+          <w:tcPr>
+            <w:tcW w:w="993" w:type="dxa"/>
+            <w:vMerge/>
+          </w:tcPr>
+          <w:p/>
+        </w:tc>
+        <w:tc>
+          <w:tcPr>
+            <w:tcW w:w="992" w:type="dxa"/>
+            <w:vMerge/>
+          </w:tcPr>
+          <w:p/>
+        </w:tc>
+        <w:tc>
+          <w:tcPr>
+            <w:tcW w:w="709" w:type="dxa"/>
+            <w:vMerge/>
+          </w:tcPr>
+          <w:p/>
+        </w:tc>
+      </w:tr>
+      <w:tr>
+        <w:tc>
+          <w:tcPr>
+            <w:tcW w:w="2405" w:type="dxa"/>
+          </w:tcPr>
+          <w:p>
+            <w:proofErr w:type="spellStart"/>
+            <w:r>
+              <w:t>mouseover</w:t>
+            </w:r>
+            <w:proofErr w:type="spellEnd"/>
+          </w:p>
+        </w:tc>
+        <w:tc>
+          <w:tcPr>
+            <w:tcW w:w="992" w:type="dxa"/>
+            <w:vMerge/>
+          </w:tcPr>
+          <w:p/>
+        </w:tc>
+        <w:tc>
+          <w:tcPr>
+            <w:tcW w:w="993" w:type="dxa"/>
+            <w:vMerge/>
+          </w:tcPr>
+          <w:p/>
+        </w:tc>
+        <w:tc>
+          <w:tcPr>
+            <w:tcW w:w="992" w:type="dxa"/>
+            <w:vMerge/>
+          </w:tcPr>
+          <w:p/>
+        </w:tc>
+        <w:tc>
+          <w:tcPr>
+            <w:tcW w:w="709" w:type="dxa"/>
+            <w:vMerge/>
+          </w:tcPr>
+          <w:p/>
+        </w:tc>
+      </w:tr>
+      <w:tr>
+        <w:tc>
+          <w:tcPr>
+            <w:tcW w:w="2405" w:type="dxa"/>
+          </w:tcPr>
+          <w:p>
+            <w:proofErr w:type="spellStart"/>
+            <w:r>
+              <w:t>m</w:t>
+            </w:r>
             <w:bookmarkStart w:id="0" w:name="_GoBack"/>
             <w:bookmarkEnd w:id="0"/>
             <w:r>
-              <w:t>time</w:t>
-            </w:r>
-          </w:p>
-        </w:tc>
-      </w:tr>
-      <w:tr>
-        <w:tc>
-          <w:tcPr>
-            <w:tcW w:w="2405" w:type="dxa"/>
-          </w:tcPr>
-          <w:p>
-            <w:r>
-              <w:t>drag-start-playground</w:t>
-            </w:r>
-          </w:p>
-        </w:tc>
-        <w:tc>
-          <w:tcPr>
-            <w:tcW w:w="992" w:type="dxa"/>
-            <w:vMerge/>
-          </w:tcPr>
-          <w:p/>
-        </w:tc>
-        <w:tc>
-          <w:tcPr>
-            <w:tcW w:w="993" w:type="dxa"/>
-            <w:vMerge/>
-          </w:tcPr>
-          <w:p/>
-        </w:tc>
-        <w:tc>
-          <w:tcPr>
-            <w:tcW w:w="992" w:type="dxa"/>
-            <w:vMerge/>
-          </w:tcPr>
-          <w:p/>
-        </w:tc>
-        <w:tc>
-          <w:tcPr>
-            <w:tcW w:w="709" w:type="dxa"/>
-            <w:vMerge/>
-          </w:tcPr>
-          <w:p/>
-        </w:tc>
-      </w:tr>
-      <w:tr>
-        <w:tc>
-          <w:tcPr>
-            <w:tcW w:w="2405" w:type="dxa"/>
-          </w:tcPr>
-          <w:p>
-            <w:r>
-              <w:t>drag-start-</w:t>
-            </w:r>
-            <w:r>
-              <w:t>order</w:t>
-            </w:r>
-          </w:p>
-        </w:tc>
-        <w:tc>
-          <w:tcPr>
-            <w:tcW w:w="992" w:type="dxa"/>
-            <w:vMerge/>
-          </w:tcPr>
-          <w:p/>
-        </w:tc>
-        <w:tc>
-          <w:tcPr>
-            <w:tcW w:w="993" w:type="dxa"/>
-            <w:vMerge/>
-          </w:tcPr>
-          <w:p/>
-        </w:tc>
-        <w:tc>
-          <w:tcPr>
-            <w:tcW w:w="992" w:type="dxa"/>
-            <w:vMerge/>
-          </w:tcPr>
-          <w:p/>
-        </w:tc>
-        <w:tc>
-          <w:tcPr>
-            <w:tcW w:w="709" w:type="dxa"/>
-            <w:vMerge/>
-          </w:tcPr>
-          <w:p/>
-        </w:tc>
-      </w:tr>
-      <w:tr>
-        <w:tc>
-          <w:tcPr>
-            <w:tcW w:w="2405" w:type="dxa"/>
-          </w:tcPr>
-          <w:p>
-            <w:r>
-              <w:t>drag-</w:t>
-            </w:r>
-            <w:r>
-              <w:t>end</w:t>
-            </w:r>
-            <w:r>
-              <w:t>-playground</w:t>
-            </w:r>
-          </w:p>
-        </w:tc>
-        <w:tc>
-          <w:tcPr>
-            <w:tcW w:w="992" w:type="dxa"/>
-            <w:vMerge/>
-          </w:tcPr>
-          <w:p/>
-        </w:tc>
-        <w:tc>
-          <w:tcPr>
-            <w:tcW w:w="993" w:type="dxa"/>
-            <w:vMerge/>
-          </w:tcPr>
-          <w:p/>
-        </w:tc>
-        <w:tc>
-          <w:tcPr>
-            <w:tcW w:w="992" w:type="dxa"/>
-            <w:vMerge/>
-          </w:tcPr>
-          <w:p/>
-        </w:tc>
-        <w:tc>
-          <w:tcPr>
-            <w:tcW w:w="709" w:type="dxa"/>
-            <w:vMerge/>
-          </w:tcPr>
-          <w:p/>
-        </w:tc>
-      </w:tr>
-      <w:tr>
-        <w:tc>
-          <w:tcPr>
-            <w:tcW w:w="2405" w:type="dxa"/>
-          </w:tcPr>
-          <w:p>
-            <w:r>
-              <w:t>drag-</w:t>
-            </w:r>
-            <w:proofErr w:type="spellStart"/>
-            <w:r>
-              <w:t>end</w:t>
-            </w:r>
-            <w:proofErr w:type="spellEnd"/>
-            <w:r>
-              <w:t>-</w:t>
-            </w:r>
-            <w:r>
-              <w:t>order</w:t>
-            </w:r>
-          </w:p>
-        </w:tc>
-        <w:tc>
-          <w:tcPr>
-            <w:tcW w:w="992" w:type="dxa"/>
-            <w:vMerge/>
-          </w:tcPr>
-          <w:p/>
-        </w:tc>
-        <w:tc>
-          <w:tcPr>
-            <w:tcW w:w="993" w:type="dxa"/>
-            <w:vMerge/>
-          </w:tcPr>
-          <w:p/>
-        </w:tc>
-        <w:tc>
-          <w:tcPr>
-            <w:tcW w:w="992" w:type="dxa"/>
-            <w:vMerge/>
-          </w:tcPr>
-          <w:p/>
-        </w:tc>
-        <w:tc>
-          <w:tcPr>
-            <w:tcW w:w="709" w:type="dxa"/>
-            <w:vMerge/>
-          </w:tcPr>
-          <w:p/>
-        </w:tc>
-      </w:tr>
-      <w:tr>
-        <w:tc>
-          <w:tcPr>
-            <w:tcW w:w="2405" w:type="dxa"/>
-          </w:tcPr>
-          <w:p>
-            <w:proofErr w:type="spellStart"/>
-            <w:r>
-              <w:t>mouseover</w:t>
-            </w:r>
-            <w:proofErr w:type="spellEnd"/>
-          </w:p>
-        </w:tc>
-        <w:tc>
-          <w:tcPr>
-            <w:tcW w:w="992" w:type="dxa"/>
-            <w:vMerge/>
-          </w:tcPr>
-          <w:p/>
-        </w:tc>
-        <w:tc>
-          <w:tcPr>
-            <w:tcW w:w="993" w:type="dxa"/>
-            <w:vMerge/>
-          </w:tcPr>
-          <w:p/>
-        </w:tc>
-        <w:tc>
-          <w:tcPr>
-            <w:tcW w:w="992" w:type="dxa"/>
-            <w:vMerge/>
-          </w:tcPr>
-          <w:p/>
-        </w:tc>
-        <w:tc>
-          <w:tcPr>
-            <w:tcW w:w="709" w:type="dxa"/>
-            <w:vMerge/>
-          </w:tcPr>
-          <w:p/>
-        </w:tc>
-      </w:tr>
-      <w:tr>
-        <w:tc>
-          <w:tcPr>
-            <w:tcW w:w="2405" w:type="dxa"/>
-          </w:tcPr>
-          <w:p>
-            <w:proofErr w:type="spellStart"/>
-            <w:r>
-              <w:t>mouseout</w:t>
+              <w:t>ouseout</w:t>
             </w:r>
             <w:proofErr w:type="spellEnd"/>
           </w:p>

</xml_diff>

<commit_message>
Mock task + New SVGs + Input name
</commit_message>
<xml_diff>
--- a/Events.docx
+++ b/Events.docx
@@ -48,6 +48,58 @@
           </w:tcPr>
           <w:p>
             <w:r>
+              <w:t>Name</w:t>
+            </w:r>
+          </w:p>
+        </w:tc>
+        <w:tc>
+          <w:tcPr>
+            <w:tcW w:w="992" w:type="dxa"/>
+          </w:tcPr>
+          <w:p>
+            <w:r>
+              <w:t>-</w:t>
+            </w:r>
+          </w:p>
+        </w:tc>
+        <w:tc>
+          <w:tcPr>
+            <w:tcW w:w="993" w:type="dxa"/>
+          </w:tcPr>
+          <w:p>
+            <w:r>
+              <w:t>-</w:t>
+            </w:r>
+          </w:p>
+        </w:tc>
+        <w:tc>
+          <w:tcPr>
+            <w:tcW w:w="992" w:type="dxa"/>
+          </w:tcPr>
+          <w:p>
+            <w:r>
+              <w:t>-</w:t>
+            </w:r>
+          </w:p>
+        </w:tc>
+        <w:tc>
+          <w:tcPr>
+            <w:tcW w:w="709" w:type="dxa"/>
+          </w:tcPr>
+          <w:p>
+            <w:r>
+              <w:t>-</w:t>
+            </w:r>
+          </w:p>
+        </w:tc>
+      </w:tr>
+      <w:tr>
+        <w:tc>
+          <w:tcPr>
+            <w:tcW w:w="2405" w:type="dxa"/>
+          </w:tcPr>
+          <w:p>
+            <w:r>
               <w:t>initial-positions</w:t>
             </w:r>
           </w:p>
@@ -162,10 +214,7 @@
           </w:tcPr>
           <w:p>
             <w:r>
-              <w:t>drag-start-</w:t>
-            </w:r>
-            <w:r>
-              <w:t>order</w:t>
+              <w:t>drag-start-order</w:t>
             </w:r>
           </w:p>
         </w:tc>
@@ -205,13 +254,7 @@
           </w:tcPr>
           <w:p>
             <w:r>
-              <w:t>drag-</w:t>
-            </w:r>
-            <w:r>
-              <w:t>end</w:t>
-            </w:r>
-            <w:r>
-              <w:t>-playground</w:t>
+              <w:t>drag-end-playground</w:t>
             </w:r>
           </w:p>
         </w:tc>
@@ -259,10 +302,7 @@
             </w:r>
             <w:proofErr w:type="spellEnd"/>
             <w:r>
-              <w:t>-</w:t>
-            </w:r>
-            <w:r>
-              <w:t>order</w:t>
+              <w:t>-order</w:t>
             </w:r>
           </w:p>
         </w:tc>
@@ -345,12 +385,7 @@
           <w:p>
             <w:proofErr w:type="spellStart"/>
             <w:r>
-              <w:t>m</w:t>
-            </w:r>
-            <w:bookmarkStart w:id="0" w:name="_GoBack"/>
-            <w:bookmarkEnd w:id="0"/>
-            <w:r>
-              <w:t>ouseout</w:t>
+              <w:t>mouseout</w:t>
             </w:r>
             <w:proofErr w:type="spellEnd"/>
           </w:p>
@@ -425,7 +460,10 @@
         </w:tc>
       </w:tr>
     </w:tbl>
-    <w:p/>
+    <w:p>
+      <w:bookmarkStart w:id="0" w:name="_GoBack"/>
+      <w:bookmarkEnd w:id="0"/>
+    </w:p>
     <w:sectPr>
       <w:pgSz w:w="11906" w:h="16838"/>
       <w:pgMar w:top="1440" w:right="1440" w:bottom="1440" w:left="1440" w:header="708" w:footer="708" w:gutter="0"/>

</xml_diff>